<commit_message>
Mengubah pemesanan makanan dan laporan
</commit_message>
<xml_diff>
--- a/211511047_M-Hafizh-A_Praktikum5/211511047_MUHAMMAD HAFIZH AULIANSYAH.docx
+++ b/211511047_M-Hafizh-A_Praktikum5/211511047_MUHAMMAD HAFIZH AULIANSYAH.docx
@@ -937,6 +937,7 @@
       </w:pPr>
       <w:r>
         <w:rPr>
+          <w:noProof/>
           <w:lang w:eastAsia="en-US"/>
         </w:rPr>
         <w:drawing>
@@ -984,6 +985,7 @@
       </w:pPr>
       <w:r>
         <w:rPr>
+          <w:noProof/>
           <w:lang w:eastAsia="en-US"/>
         </w:rPr>
         <w:drawing>
@@ -1045,6 +1047,7 @@
       </w:pPr>
       <w:r>
         <w:rPr>
+          <w:noProof/>
           <w:lang w:eastAsia="en-US"/>
         </w:rPr>
         <w:lastRenderedPageBreak/>
@@ -1107,6 +1110,7 @@
       </w:pPr>
       <w:r>
         <w:rPr>
+          <w:noProof/>
           <w:lang w:eastAsia="en-US"/>
         </w:rPr>
         <w:drawing>
@@ -1182,6 +1186,7 @@
       </w:r>
       <w:r>
         <w:rPr>
+          <w:noProof/>
           <w:lang w:eastAsia="en-US"/>
         </w:rPr>
         <w:drawing>
@@ -1328,6 +1333,7 @@
       </w:pPr>
       <w:r>
         <w:rPr>
+          <w:noProof/>
           <w:lang w:eastAsia="en-US"/>
         </w:rPr>
         <w:lastRenderedPageBreak/>
@@ -1390,13 +1396,14 @@
       </w:pPr>
       <w:r>
         <w:rPr>
+          <w:noProof/>
           <w:lang w:eastAsia="en-US"/>
         </w:rPr>
         <w:drawing>
-          <wp:inline distT="0" distB="0" distL="0" distR="0" wp14:anchorId="04CF859E" wp14:editId="20F4733C">
-            <wp:extent cx="4163695" cy="3376805"/>
-            <wp:effectExtent l="0" t="0" r="8255" b="0"/>
-            <wp:docPr id="3" name="Gambar 3" descr="Sebuah gambar berisi teks&#10;&#10;Deskripsi dibuat secara otomatis"/>
+          <wp:inline distT="0" distB="0" distL="0" distR="0" wp14:anchorId="04CF859E" wp14:editId="2D4FBE0D">
+            <wp:extent cx="4114488" cy="3383510"/>
+            <wp:effectExtent l="0" t="0" r="635" b="7620"/>
+            <wp:docPr id="3" name="Gambar 3"/>
             <wp:cNvGraphicFramePr>
               <a:graphicFrameLocks xmlns:a="http://schemas.openxmlformats.org/drawingml/2006/main" noChangeAspect="1"/>
             </wp:cNvGraphicFramePr>
@@ -1408,7 +1415,13 @@
                     <pic:cNvPicPr/>
                   </pic:nvPicPr>
                   <pic:blipFill>
-                    <a:blip r:embed="rId14"/>
+                    <a:blip r:embed="rId14">
+                      <a:extLst>
+                        <a:ext uri="{28A0092B-C50C-407E-A947-70E740481C1C}">
+                          <a14:useLocalDpi xmlns:a14="http://schemas.microsoft.com/office/drawing/2010/main" val="0"/>
+                        </a:ext>
+                      </a:extLst>
+                    </a:blip>
                     <a:stretch>
                       <a:fillRect/>
                     </a:stretch>
@@ -1416,7 +1429,7 @@
                   <pic:spPr>
                     <a:xfrm>
                       <a:off x="0" y="0"/>
-                      <a:ext cx="4171962" cy="3383510"/>
+                      <a:ext cx="4114488" cy="3383510"/>
                     </a:xfrm>
                     <a:prstGeom prst="rect">
                       <a:avLst/>
@@ -1439,26 +1452,12 @@
         <w:rPr>
           <w:lang w:eastAsia="en-US"/>
         </w:rPr>
-        <w:tab/>
-        <w:t>PemesananMakanan.java</w:t>
-      </w:r>
-    </w:p>
-    <w:p>
-      <w:pPr>
-        <w:rPr>
-          <w:lang w:eastAsia="en-US"/>
-        </w:rPr>
-      </w:pPr>
-      <w:r>
-        <w:rPr>
-          <w:lang w:eastAsia="en-US"/>
-        </w:rPr>
         <w:lastRenderedPageBreak/>
         <w:drawing>
-          <wp:inline distT="0" distB="0" distL="0" distR="0" wp14:anchorId="2D8E72EC" wp14:editId="0C15E1FB">
-            <wp:extent cx="4773295" cy="2945647"/>
-            <wp:effectExtent l="0" t="0" r="8255" b="7620"/>
-            <wp:docPr id="4" name="Gambar 4" descr="Sebuah gambar berisi teks&#10;&#10;Deskripsi dibuat secara otomatis"/>
+          <wp:inline distT="0" distB="0" distL="0" distR="0" wp14:anchorId="67416CFC" wp14:editId="32C7EB40">
+            <wp:extent cx="2895600" cy="849673"/>
+            <wp:effectExtent l="0" t="0" r="0" b="7620"/>
+            <wp:docPr id="13" name="Gambar 13" descr="Sebuah gambar berisi teks&#10;&#10;Deskripsi dibuat secara otomatis"/>
             <wp:cNvGraphicFramePr>
               <a:graphicFrameLocks xmlns:a="http://schemas.openxmlformats.org/drawingml/2006/main" noChangeAspect="1"/>
             </wp:cNvGraphicFramePr>
@@ -1478,7 +1477,7 @@
                   <pic:spPr>
                     <a:xfrm>
                       <a:off x="0" y="0"/>
-                      <a:ext cx="4779245" cy="2949319"/>
+                      <a:ext cx="2961839" cy="869110"/>
                     </a:xfrm>
                     <a:prstGeom prst="rect">
                       <a:avLst/>
@@ -1501,11 +1500,26 @@
         <w:rPr>
           <w:lang w:eastAsia="en-US"/>
         </w:rPr>
+        <w:tab/>
+        <w:t>PemesananMakanan.java</w:t>
+      </w:r>
+    </w:p>
+    <w:p>
+      <w:pPr>
+        <w:rPr>
+          <w:lang w:eastAsia="en-US"/>
+        </w:rPr>
+      </w:pPr>
+      <w:r>
+        <w:rPr>
+          <w:noProof/>
+          <w:lang w:eastAsia="en-US"/>
+        </w:rPr>
         <w:drawing>
-          <wp:inline distT="0" distB="0" distL="0" distR="0" wp14:anchorId="621FCEA5" wp14:editId="5A4F4901">
-            <wp:extent cx="5039995" cy="2287905"/>
-            <wp:effectExtent l="0" t="0" r="8255" b="0"/>
-            <wp:docPr id="5" name="Gambar 5" descr="Sebuah gambar berisi teks&#10;&#10;Deskripsi dibuat secara otomatis"/>
+          <wp:inline distT="0" distB="0" distL="0" distR="0" wp14:anchorId="2D8E72EC" wp14:editId="7BB5C147">
+            <wp:extent cx="4676725" cy="2949319"/>
+            <wp:effectExtent l="0" t="0" r="0" b="3810"/>
+            <wp:docPr id="4" name="Gambar 4"/>
             <wp:cNvGraphicFramePr>
               <a:graphicFrameLocks xmlns:a="http://schemas.openxmlformats.org/drawingml/2006/main" noChangeAspect="1"/>
             </wp:cNvGraphicFramePr>
@@ -1517,7 +1531,13 @@
                     <pic:cNvPicPr/>
                   </pic:nvPicPr>
                   <pic:blipFill>
-                    <a:blip r:embed="rId16"/>
+                    <a:blip r:embed="rId16" cstate="print">
+                      <a:extLst>
+                        <a:ext uri="{28A0092B-C50C-407E-A947-70E740481C1C}">
+                          <a14:useLocalDpi xmlns:a14="http://schemas.microsoft.com/office/drawing/2010/main" val="0"/>
+                        </a:ext>
+                      </a:extLst>
+                    </a:blip>
                     <a:stretch>
                       <a:fillRect/>
                     </a:stretch>
@@ -1525,7 +1545,7 @@
                   <pic:spPr>
                     <a:xfrm>
                       <a:off x="0" y="0"/>
-                      <a:ext cx="5039995" cy="2287905"/>
+                      <a:ext cx="4676725" cy="2949319"/>
                     </a:xfrm>
                     <a:prstGeom prst="rect">
                       <a:avLst/>
@@ -1540,41 +1560,20 @@
     </w:p>
     <w:p>
       <w:pPr>
-        <w:ind w:firstLine="720"/>
-        <w:rPr>
-          <w:lang w:eastAsia="en-US"/>
-        </w:rPr>
-      </w:pPr>
-      <w:r>
-        <w:rPr>
-          <w:lang w:eastAsia="en-US"/>
-        </w:rPr>
-        <w:t>Output :</w:t>
-      </w:r>
-    </w:p>
-    <w:p>
-      <w:pPr>
-        <w:rPr>
-          <w:lang w:eastAsia="en-US"/>
-        </w:rPr>
-      </w:pPr>
-    </w:p>
-    <w:p>
-      <w:pPr>
+        <w:rPr>
+          <w:lang w:eastAsia="en-US"/>
+        </w:rPr>
+      </w:pPr>
+      <w:r>
         <w:rPr>
           <w:noProof/>
-        </w:rPr>
-      </w:pPr>
-      <w:r>
-        <w:rPr>
-          <w:lang w:eastAsia="en-US"/>
-        </w:rPr>
-        <w:lastRenderedPageBreak/>
+          <w:lang w:eastAsia="en-US"/>
+        </w:rPr>
         <w:drawing>
-          <wp:inline distT="0" distB="0" distL="0" distR="0" wp14:anchorId="73F63847" wp14:editId="0AEAD60C">
-            <wp:extent cx="2019300" cy="3071968"/>
-            <wp:effectExtent l="0" t="0" r="0" b="0"/>
-            <wp:docPr id="6" name="Gambar 6"/>
+          <wp:inline distT="0" distB="0" distL="0" distR="0" wp14:anchorId="621FCEA5" wp14:editId="1904FCA6">
+            <wp:extent cx="3933825" cy="2867886"/>
+            <wp:effectExtent l="0" t="0" r="0" b="8890"/>
+            <wp:docPr id="5" name="Gambar 5"/>
             <wp:cNvGraphicFramePr>
               <a:graphicFrameLocks xmlns:a="http://schemas.openxmlformats.org/drawingml/2006/main" noChangeAspect="1"/>
             </wp:cNvGraphicFramePr>
@@ -1586,7 +1585,13 @@
                     <pic:cNvPicPr/>
                   </pic:nvPicPr>
                   <pic:blipFill>
-                    <a:blip r:embed="rId17"/>
+                    <a:blip r:embed="rId17" cstate="print">
+                      <a:extLst>
+                        <a:ext uri="{28A0092B-C50C-407E-A947-70E740481C1C}">
+                          <a14:useLocalDpi xmlns:a14="http://schemas.microsoft.com/office/drawing/2010/main" val="0"/>
+                        </a:ext>
+                      </a:extLst>
+                    </a:blip>
                     <a:stretch>
                       <a:fillRect/>
                     </a:stretch>
@@ -1594,7 +1599,7 @@
                   <pic:spPr>
                     <a:xfrm>
                       <a:off x="0" y="0"/>
-                      <a:ext cx="2032725" cy="3092392"/>
+                      <a:ext cx="3957914" cy="2885447"/>
                     </a:xfrm>
                     <a:prstGeom prst="rect">
                       <a:avLst/>
@@ -1606,21 +1611,50 @@
           </wp:inline>
         </w:drawing>
       </w:r>
-      <w:r>
+    </w:p>
+    <w:p>
+      <w:pPr>
+        <w:ind w:firstLine="720"/>
+        <w:rPr>
+          <w:lang w:eastAsia="en-US"/>
+        </w:rPr>
+      </w:pPr>
+      <w:r>
+        <w:rPr>
+          <w:lang w:eastAsia="en-US"/>
+        </w:rPr>
+        <w:t>Output :</w:t>
+      </w:r>
+    </w:p>
+    <w:p>
+      <w:pPr>
+        <w:rPr>
+          <w:lang w:eastAsia="en-US"/>
+        </w:rPr>
+      </w:pPr>
+    </w:p>
+    <w:p>
+      <w:pPr>
         <w:rPr>
           <w:noProof/>
         </w:rPr>
+      </w:pPr>
+      <w:r>
+        <w:rPr>
+          <w:noProof/>
+        </w:rPr>
+        <w:lastRenderedPageBreak/>
         <w:t xml:space="preserve"> </w:t>
       </w:r>
       <w:r>
         <w:rPr>
-          <w:lang w:eastAsia="en-US"/>
+          <w:noProof/>
         </w:rPr>
         <w:drawing>
-          <wp:inline distT="0" distB="0" distL="0" distR="0" wp14:anchorId="485DB9D5" wp14:editId="08F800F8">
-            <wp:extent cx="2341273" cy="3002280"/>
-            <wp:effectExtent l="0" t="0" r="1905" b="7620"/>
-            <wp:docPr id="7" name="Gambar 7"/>
+          <wp:inline distT="0" distB="0" distL="0" distR="0" wp14:anchorId="3FC2AE05" wp14:editId="59E69A4E">
+            <wp:extent cx="2362200" cy="4086506"/>
+            <wp:effectExtent l="0" t="0" r="0" b="9525"/>
+            <wp:docPr id="14" name="Gambar 14" descr="Sebuah gambar berisi meja&#10;&#10;Deskripsi dibuat secara otomatis"/>
             <wp:cNvGraphicFramePr>
               <a:graphicFrameLocks xmlns:a="http://schemas.openxmlformats.org/drawingml/2006/main" noChangeAspect="1"/>
             </wp:cNvGraphicFramePr>
@@ -1640,7 +1674,7 @@
                   <pic:spPr>
                     <a:xfrm>
                       <a:off x="0" y="0"/>
-                      <a:ext cx="2382157" cy="3054707"/>
+                      <a:ext cx="2374702" cy="4108133"/>
                     </a:xfrm>
                     <a:prstGeom prst="rect">
                       <a:avLst/>
@@ -1670,20 +1704,32 @@
         <w:rPr>
           <w:noProof/>
         </w:rPr>
-        <w:t>Permasalahan : -</w:t>
-      </w:r>
-    </w:p>
-    <w:p>
-      <w:pPr>
+        <w:t xml:space="preserve">Permasalahan : </w:t>
+      </w:r>
+      <w:r>
         <w:rPr>
           <w:noProof/>
         </w:rPr>
-      </w:pPr>
-      <w:r>
+        <w:t>Ketika looping sebuah array yang sudah dideklarasikan terlebih dahulu length nya, maka array dengan element null juga akan ikut ter-looping dan akan muncul error</w:t>
+      </w:r>
+    </w:p>
+    <w:p>
+      <w:pPr>
         <w:rPr>
           <w:noProof/>
         </w:rPr>
-        <w:t>Solusi : -</w:t>
+      </w:pPr>
+      <w:r>
+        <w:rPr>
+          <w:noProof/>
+        </w:rPr>
+        <w:t xml:space="preserve">Solusi : </w:t>
+      </w:r>
+      <w:r>
+        <w:rPr>
+          <w:noProof/>
+        </w:rPr>
+        <w:t>Membuat pengecekkan apakan element array null atau tidak saat looping</w:t>
       </w:r>
     </w:p>
     <w:p>
@@ -4160,7 +4206,7 @@
 </file>
 
 <file path=customXml/itemProps1.xml><?xml version="1.0" encoding="utf-8"?>
-<ds:datastoreItem xmlns:ds="http://schemas.openxmlformats.org/officeDocument/2006/customXml" ds:itemID="{956BB969-4CA7-44A2-BF67-E0DE6A718B63}">
+<ds:datastoreItem xmlns:ds="http://schemas.openxmlformats.org/officeDocument/2006/customXml" ds:itemID="{1F93BD62-B68C-4142-8A97-27DB95C6B6AF}">
   <ds:schemaRefs>
     <ds:schemaRef ds:uri="http://schemas.openxmlformats.org/officeDocument/2006/bibliography"/>
   </ds:schemaRefs>

</xml_diff>